<commit_message>
Update portfolio and other changes
</commit_message>
<xml_diff>
--- a/docs/info/epa_1-2_doc_2025/DATS_CYBER_1-2_EPA-Portfolio_Support_2025_v1.docx
+++ b/docs/info/epa_1-2_doc_2025/DATS_CYBER_1-2_EPA-Portfolio_Support_2025_v1.docx
@@ -9003,7 +9003,7 @@
                 <w:lang w:eastAsia="en-GB"/>
                 <w14:ligatures w14:val="none"/>
               </w:rPr>
-              <w:t>Portfolio Item: Team Collaboration in Cybersecurity Incident Response</w:t>
+              <w:t>Team Collaboration in Cybersecurity Incident Response</w:t>
             </w:r>
             <w:r>
               <w:rPr>
@@ -10103,7 +10103,7 @@
           <w:lang w:eastAsia="en-GB"/>
           <w14:ligatures w14:val="none"/>
         </w:rPr>
-        <w:t>Applying Leadership and Management Principles (K9, K10, S8):</w:t>
+        <w:t>Applying Leadership and Management Principles (K9 K10, S8):</w:t>
       </w:r>
       <w:r>
         <w:rPr>
@@ -10885,76 +10885,6 @@
           <w14:ligatures w14:val="none"/>
         </w:rPr>
         <w:t>B4, B6, B7</w:t>
-      </w:r>
-    </w:p>
-    <w:p>
-      <w:pPr>
-        <w:numPr>
-          <w:ilvl w:val="0"/>
-          <w:numId w:val="35"/>
-        </w:numPr>
-        <w:spacing w:before="100" w:beforeAutospacing="1" w:after="100" w:afterAutospacing="1" w:line="300" w:lineRule="atLeast"/>
-        <w:ind w:left="426" w:hanging="425"/>
-        <w:rPr>
-          <w:rFonts w:eastAsia="Times New Roman" w:cs="Segoe UI"/>
-          <w:kern w:val="0"/>
-          <w:sz w:val="21"/>
-          <w:szCs w:val="21"/>
-          <w:lang w:eastAsia="en-GB"/>
-          <w14:ligatures w14:val="none"/>
-        </w:rPr>
-      </w:pPr>
-      <w:r>
-        <w:rPr>
-          <w:lang w:eastAsia="en-GB"/>
-        </w:rPr>
-        <w:t xml:space="preserve">I applied knowledge of cybersecurity threats and response strategies. </w:t>
-      </w:r>
-      <w:r>
-        <w:rPr>
-          <w:b/>
-          <w:bCs/>
-          <w:lang w:eastAsia="en-GB"/>
-        </w:rPr>
-        <w:t>K11</w:t>
-      </w:r>
-    </w:p>
-    <w:p>
-      <w:pPr>
-        <w:numPr>
-          <w:ilvl w:val="0"/>
-          <w:numId w:val="35"/>
-        </w:numPr>
-        <w:spacing w:before="100" w:beforeAutospacing="1" w:after="100" w:afterAutospacing="1" w:line="300" w:lineRule="atLeast"/>
-        <w:ind w:left="426" w:hanging="425"/>
-        <w:rPr>
-          <w:rFonts w:eastAsia="Times New Roman" w:cs="Segoe UI"/>
-          <w:kern w:val="0"/>
-          <w:sz w:val="21"/>
-          <w:szCs w:val="21"/>
-          <w:lang w:eastAsia="en-GB"/>
-          <w14:ligatures w14:val="none"/>
-        </w:rPr>
-      </w:pPr>
-      <w:r>
-        <w:rPr>
-          <w:lang w:eastAsia="en-GB"/>
-        </w:rPr>
-        <w:t>I contributed to threat analysis and containment.</w:t>
-      </w:r>
-      <w:r>
-        <w:rPr>
-          <w:lang w:eastAsia="en-GB"/>
-        </w:rPr>
-        <w:t xml:space="preserve"> </w:t>
-      </w:r>
-      <w:r>
-        <w:rPr>
-          <w:b/>
-          <w:bCs/>
-          <w:lang w:eastAsia="en-GB"/>
-        </w:rPr>
-        <w:t>S9</w:t>
       </w:r>
     </w:p>
     <w:tbl>
@@ -11464,7 +11394,6 @@
               <w:bottom w:val="single" w:sz="6" w:space="0" w:color="334047"/>
               <w:right w:val="single" w:sz="6" w:space="0" w:color="334047"/>
             </w:tcBorders>
-            <w:shd w:val="clear" w:color="auto" w:fill="FFFFFF" w:themeFill="background1"/>
             <w:tcMar>
               <w:top w:w="75" w:type="dxa"/>
               <w:left w:w="150" w:type="dxa"/>
@@ -11502,7 +11431,6 @@
               <w:bottom w:val="single" w:sz="6" w:space="0" w:color="334047"/>
               <w:right w:val="single" w:sz="6" w:space="0" w:color="334047"/>
             </w:tcBorders>
-            <w:shd w:val="clear" w:color="auto" w:fill="FFFFFF" w:themeFill="background1"/>
           </w:tcPr>
           <w:p>
             <w:pPr>
@@ -11535,7 +11463,6 @@
               <w:bottom w:val="single" w:sz="6" w:space="0" w:color="334047"/>
               <w:right w:val="single" w:sz="6" w:space="0" w:color="334047"/>
             </w:tcBorders>
-            <w:shd w:val="clear" w:color="auto" w:fill="FFFFFF" w:themeFill="background1"/>
           </w:tcPr>
           <w:p>
             <w:pPr>
@@ -11567,7 +11494,6 @@
               <w:bottom w:val="single" w:sz="6" w:space="0" w:color="334047"/>
               <w:right w:val="single" w:sz="6" w:space="0" w:color="334047"/>
             </w:tcBorders>
-            <w:shd w:val="clear" w:color="auto" w:fill="FFFFFF" w:themeFill="background1"/>
           </w:tcPr>
           <w:p>
             <w:pPr>
@@ -11599,7 +11525,6 @@
               <w:bottom w:val="single" w:sz="6" w:space="0" w:color="334047"/>
               <w:right w:val="single" w:sz="6" w:space="0" w:color="334047"/>
             </w:tcBorders>
-            <w:shd w:val="clear" w:color="auto" w:fill="FFFFFF" w:themeFill="background1"/>
           </w:tcPr>
           <w:p>
             <w:pPr>
@@ -11631,7 +11556,6 @@
               <w:bottom w:val="single" w:sz="6" w:space="0" w:color="334047"/>
               <w:right w:val="single" w:sz="6" w:space="0" w:color="334047"/>
             </w:tcBorders>
-            <w:shd w:val="clear" w:color="auto" w:fill="FFFFFF" w:themeFill="background1"/>
           </w:tcPr>
           <w:p>
             <w:pPr>
@@ -11663,7 +11587,6 @@
               <w:bottom w:val="single" w:sz="6" w:space="0" w:color="334047"/>
               <w:right w:val="single" w:sz="6" w:space="0" w:color="334047"/>
             </w:tcBorders>
-            <w:shd w:val="clear" w:color="auto" w:fill="FFFFFF" w:themeFill="background1"/>
           </w:tcPr>
           <w:p>
             <w:pPr>
@@ -11695,7 +11618,6 @@
               <w:bottom w:val="single" w:sz="6" w:space="0" w:color="334047"/>
               <w:right w:val="single" w:sz="6" w:space="0" w:color="334047"/>
             </w:tcBorders>
-            <w:shd w:val="clear" w:color="auto" w:fill="FFFFFF" w:themeFill="background1"/>
           </w:tcPr>
           <w:p>
             <w:pPr>
@@ -11727,7 +11649,6 @@
               <w:bottom w:val="single" w:sz="6" w:space="0" w:color="334047"/>
               <w:right w:val="single" w:sz="6" w:space="0" w:color="334047"/>
             </w:tcBorders>
-            <w:shd w:val="clear" w:color="auto" w:fill="FFFFFF" w:themeFill="background1"/>
           </w:tcPr>
           <w:p>
             <w:pPr>
@@ -19746,7 +19667,6 @@
                 <w:sz w:val="18"/>
                 <w:szCs w:val="18"/>
               </w:rPr>
-              <w:lastRenderedPageBreak/>
               <w:t>N/A</w:t>
             </w:r>
           </w:p>
@@ -19800,6 +19720,7 @@
                 <w:szCs w:val="18"/>
                 <w:shd w:val="clear" w:color="auto" w:fill="FFFFFF"/>
               </w:rPr>
+              <w:lastRenderedPageBreak/>
               <w:t>Cyber Security</w:t>
             </w:r>
             <w:r>
@@ -25556,11 +25477,6 @@
         <w:docPartUnique/>
       </w:docPartObj>
     </w:sdtPr>
-    <w:sdtEndPr>
-      <w:rPr>
-        <w:rStyle w:val="PageNumber"/>
-      </w:rPr>
-    </w:sdtEndPr>
     <w:sdtContent>
       <w:p>
         <w:pPr>
@@ -25619,11 +25535,6 @@
         <w:docPartUnique/>
       </w:docPartObj>
     </w:sdtPr>
-    <w:sdtEndPr>
-      <w:rPr>
-        <w:rStyle w:val="PageNumber"/>
-      </w:rPr>
-    </w:sdtEndPr>
     <w:sdtContent>
       <w:p>
         <w:pPr>

</xml_diff>

<commit_message>
Update portfolio and other recent changes
</commit_message>
<xml_diff>
--- a/docs/info/epa_1-2_doc_2025/DATS_CYBER_1-2_EPA-Portfolio_Support_2025_v1.docx
+++ b/docs/info/epa_1-2_doc_2025/DATS_CYBER_1-2_EPA-Portfolio_Support_2025_v1.docx
@@ -6003,7 +6003,34 @@
           <w:sz w:val="22"/>
           <w:szCs w:val="22"/>
         </w:rPr>
-        <w:t xml:space="preserve"> This theme does not a</w:t>
+        <w:t xml:space="preserve"> </w:t>
+      </w:r>
+      <w:r>
+        <w:rPr>
+          <w:rFonts w:cs="Segoe UI"/>
+          <w:color w:val="EE0000"/>
+          <w:sz w:val="22"/>
+          <w:szCs w:val="22"/>
+        </w:rPr>
+        <w:t>This theme does not a</w:t>
+      </w:r>
+      <w:r>
+        <w:rPr>
+          <w:rFonts w:cs="Segoe UI"/>
+          <w:color w:val="EE0000"/>
+          <w:sz w:val="22"/>
+          <w:szCs w:val="22"/>
+        </w:rPr>
+        <w:t>pply on</w:t>
+      </w:r>
+      <w:r>
+        <w:rPr>
+          <w:rFonts w:cs="Segoe UI"/>
+          <w:color w:val="EE0000"/>
+          <w:sz w:val="22"/>
+          <w:szCs w:val="22"/>
+        </w:rPr>
+        <w:t xml:space="preserve"> Cyber Pathway </w:t>
       </w:r>
     </w:p>
     <w:p>

</xml_diff>

<commit_message>
EPA AE2 Overview Docs update
</commit_message>
<xml_diff>
--- a/docs/info/epa_1-2_doc_2025/DATS_CYBER_1-2_EPA-Portfolio_Support_2025_v1.docx
+++ b/docs/info/epa_1-2_doc_2025/DATS_CYBER_1-2_EPA-Portfolio_Support_2025_v1.docx
@@ -24269,6 +24269,17 @@
               </w:rPr>
               <w:t>Theme D: Legal, Ethics &amp; Landscape</w:t>
             </w:r>
+            <w:r>
+              <w:rPr>
+                <w:rFonts w:eastAsia="Times New Roman" w:cs="Segoe UI"/>
+                <w:b/>
+                <w:bCs/>
+                <w:kern w:val="0"/>
+                <w:lang w:eastAsia="en-GB"/>
+                <w14:ligatures w14:val="none"/>
+              </w:rPr>
+              <w:t xml:space="preserve"> 1</w:t>
+            </w:r>
           </w:p>
         </w:tc>
       </w:tr>
@@ -24845,6 +24856,17 @@
               </w:rPr>
               <w:t>Theme D: Legal, Ethics &amp; Landscape</w:t>
             </w:r>
+            <w:r>
+              <w:rPr>
+                <w:rFonts w:eastAsia="Times New Roman" w:cs="Segoe UI"/>
+                <w:b/>
+                <w:bCs/>
+                <w:kern w:val="0"/>
+                <w:lang w:eastAsia="en-GB"/>
+                <w14:ligatures w14:val="none"/>
+              </w:rPr>
+              <w:t xml:space="preserve"> 2</w:t>
+            </w:r>
           </w:p>
         </w:tc>
       </w:tr>
@@ -25492,11 +25514,6 @@
         <w:docPartUnique/>
       </w:docPartObj>
     </w:sdtPr>
-    <w:sdtEndPr>
-      <w:rPr>
-        <w:rStyle w:val="PageNumber"/>
-      </w:rPr>
-    </w:sdtEndPr>
     <w:sdtContent>
       <w:p>
         <w:pPr>
@@ -25555,11 +25572,6 @@
         <w:docPartUnique/>
       </w:docPartObj>
     </w:sdtPr>
-    <w:sdtEndPr>
-      <w:rPr>
-        <w:rStyle w:val="PageNumber"/>
-      </w:rPr>
-    </w:sdtEndPr>
     <w:sdtContent>
       <w:p>
         <w:pPr>

</xml_diff>